<commit_message>
[4->1, 2 ] + [proteus]
</commit_message>
<xml_diff>
--- a/Logi 09.02/HW4-9931053-ChamRun_Moini.docx
+++ b/Logi 09.02/HW4-9931053-ChamRun_Moini.docx
@@ -99,12 +99,12 @@
         <w:bidi/>
         <w:jc w:val="center"/>
         <w:rPr>
-          <w:rtl/>
           <w:lang w:bidi="fa-IR"/>
         </w:rPr>
       </w:pPr>
       <w:r>
         <w:rPr>
+          <w:noProof/>
           <w:rtl/>
           <w:lang w:bidi="fa-IR"/>
         </w:rPr>
@@ -155,6 +155,74 @@
         <w:bidi/>
         <w:jc w:val="center"/>
         <w:rPr>
+          <w:noProof/>
+          <w:rtl/>
+        </w:rPr>
+      </w:pPr>
+      <w:r>
+        <w:rPr>
+          <w:rFonts w:hint="cs"/>
+          <w:noProof/>
+          <w:rtl/>
+        </w:rPr>
+        <w:t xml:space="preserve">ابتدا مداری را </w:t>
+      </w:r>
+    </w:p>
+    <w:p>
+      <w:pPr>
+        <w:bidi/>
+        <w:jc w:val="center"/>
+        <w:rPr>
+          <w:rtl/>
+          <w:lang w:bidi="fa-IR"/>
+        </w:rPr>
+      </w:pPr>
+      <w:r>
+        <w:rPr>
+          <w:noProof/>
+        </w:rPr>
+        <w:drawing>
+          <wp:inline distT="0" distB="0" distL="0" distR="0" wp14:anchorId="3954198F" wp14:editId="2D7EC5AB">
+            <wp:extent cx="5943600" cy="3343275"/>
+            <wp:effectExtent l="0" t="0" r="0" b="9525"/>
+            <wp:docPr id="3" name="Picture 3"/>
+            <wp:cNvGraphicFramePr>
+              <a:graphicFrameLocks xmlns:a="http://schemas.openxmlformats.org/drawingml/2006/main" noChangeAspect="1"/>
+            </wp:cNvGraphicFramePr>
+            <a:graphic xmlns:a="http://schemas.openxmlformats.org/drawingml/2006/main">
+              <a:graphicData uri="http://schemas.openxmlformats.org/drawingml/2006/picture">
+                <pic:pic xmlns:pic="http://schemas.openxmlformats.org/drawingml/2006/picture">
+                  <pic:nvPicPr>
+                    <pic:cNvPr id="1" name=""/>
+                    <pic:cNvPicPr/>
+                  </pic:nvPicPr>
+                  <pic:blipFill>
+                    <a:blip r:embed="rId6"/>
+                    <a:stretch>
+                      <a:fillRect/>
+                    </a:stretch>
+                  </pic:blipFill>
+                  <pic:spPr>
+                    <a:xfrm>
+                      <a:off x="0" y="0"/>
+                      <a:ext cx="5943600" cy="3343275"/>
+                    </a:xfrm>
+                    <a:prstGeom prst="rect">
+                      <a:avLst/>
+                    </a:prstGeom>
+                  </pic:spPr>
+                </pic:pic>
+              </a:graphicData>
+            </a:graphic>
+          </wp:inline>
+        </w:drawing>
+      </w:r>
+    </w:p>
+    <w:p>
+      <w:pPr>
+        <w:bidi/>
+        <w:jc w:val="center"/>
+        <w:rPr>
           <w:rtl/>
           <w:lang w:bidi="fa-IR"/>
         </w:rPr>
@@ -200,18 +268,19 @@
         <w:bidi/>
         <w:jc w:val="center"/>
         <w:rPr>
-          <w:rtl/>
+          <w:noProof/>
           <w:lang w:bidi="fa-IR"/>
         </w:rPr>
       </w:pPr>
       <w:r>
         <w:rPr>
+          <w:noProof/>
           <w:rtl/>
           <w:lang w:bidi="fa-IR"/>
         </w:rPr>
         <w:lastRenderedPageBreak/>
         <w:drawing>
-          <wp:inline distT="0" distB="0" distL="0" distR="0" wp14:anchorId="5DFEF798" wp14:editId="4FDB048C">
+          <wp:inline distT="0" distB="0" distL="0" distR="0" wp14:anchorId="397ADC3E" wp14:editId="52A42532">
             <wp:extent cx="5943600" cy="535305"/>
             <wp:effectExtent l="19050" t="19050" r="19050" b="17145"/>
             <wp:docPr id="6" name="Picture 6"/>
@@ -226,7 +295,7 @@
                     <pic:cNvPicPr/>
                   </pic:nvPicPr>
                   <pic:blipFill>
-                    <a:blip r:embed="rId6"/>
+                    <a:blip r:embed="rId7"/>
                     <a:stretch>
                       <a:fillRect/>
                     </a:stretch>
@@ -254,6 +323,25 @@
     </w:p>
     <w:p>
       <w:pPr>
+        <w:bidi/>
+        <w:jc w:val="center"/>
+        <w:rPr>
+          <w:rFonts w:hint="cs"/>
+          <w:rtl/>
+          <w:lang w:bidi="fa-IR"/>
+        </w:rPr>
+      </w:pPr>
+      <w:r>
+        <w:rPr>
+          <w:rFonts w:hint="cs"/>
+          <w:rtl/>
+          <w:lang w:bidi="fa-IR"/>
+        </w:rPr>
+        <w:t>می‌دانیم که دیکدرِ ۵:۳۲‌ ، پنج ورودی دارد و سی و دو خروجی، پس باید پنج ورودی و سی و دو خروجی را هندل کنیم.</w:t>
+      </w:r>
+    </w:p>
+    <w:p>
+      <w:pPr>
         <w:rPr>
           <w:rtl/>
           <w:lang w:bidi="fa-IR"/>
@@ -278,6 +366,7 @@
       </w:pPr>
       <w:r>
         <w:rPr>
+          <w:noProof/>
           <w:rtl/>
           <w:lang w:bidi="fa-IR"/>
         </w:rPr>
@@ -298,7 +387,7 @@
                     <pic:cNvPicPr/>
                   </pic:nvPicPr>
                   <pic:blipFill>
-                    <a:blip r:embed="rId7"/>
+                    <a:blip r:embed="rId8"/>
                     <a:stretch>
                       <a:fillRect/>
                     </a:stretch>
@@ -358,6 +447,7 @@
       </w:pPr>
       <w:r>
         <w:rPr>
+          <w:noProof/>
           <w:rtl/>
           <w:lang w:bidi="fa-IR"/>
         </w:rPr>
@@ -378,7 +468,7 @@
                     <pic:cNvPicPr/>
                   </pic:nvPicPr>
                   <pic:blipFill>
-                    <a:blip r:embed="rId8"/>
+                    <a:blip r:embed="rId9"/>
                     <a:stretch>
                       <a:fillRect/>
                     </a:stretch>
@@ -490,6 +580,7 @@
       </w:pPr>
       <w:r>
         <w:rPr>
+          <w:noProof/>
           <w:rtl/>
           <w:lang w:bidi="fa-IR"/>
         </w:rPr>
@@ -510,7 +601,7 @@
                     <pic:cNvPicPr/>
                   </pic:nvPicPr>
                   <pic:blipFill>
-                    <a:blip r:embed="rId9"/>
+                    <a:blip r:embed="rId10"/>
                     <a:stretch>
                       <a:fillRect/>
                     </a:stretch>
@@ -727,7 +818,6 @@
             <w:pPr>
               <w:jc w:val="center"/>
               <w:rPr>
-                <w:rFonts w:hint="cs"/>
                 <w:rtl/>
                 <w:lang w:bidi="fa-IR"/>
               </w:rPr>
@@ -748,7 +838,6 @@
             <w:pPr>
               <w:jc w:val="center"/>
               <w:rPr>
-                <w:rFonts w:hint="cs"/>
                 <w:rtl/>
                 <w:lang w:bidi="fa-IR"/>
               </w:rPr>
@@ -775,7 +864,6 @@
             <w:pPr>
               <w:jc w:val="center"/>
               <w:rPr>
-                <w:rFonts w:hint="cs"/>
                 <w:rtl/>
                 <w:lang w:bidi="fa-IR"/>
               </w:rPr>
@@ -796,7 +884,6 @@
             <w:pPr>
               <w:jc w:val="center"/>
               <w:rPr>
-                <w:rFonts w:hint="cs"/>
                 <w:rtl/>
                 <w:lang w:bidi="fa-IR"/>
               </w:rPr>
@@ -823,7 +910,6 @@
             <w:pPr>
               <w:jc w:val="center"/>
               <w:rPr>
-                <w:rFonts w:hint="cs"/>
                 <w:rtl/>
                 <w:lang w:bidi="fa-IR"/>
               </w:rPr>
@@ -844,7 +930,6 @@
             <w:pPr>
               <w:jc w:val="center"/>
               <w:rPr>
-                <w:rFonts w:hint="cs"/>
                 <w:rtl/>
                 <w:lang w:bidi="fa-IR"/>
               </w:rPr>
@@ -865,7 +950,6 @@
             <w:pPr>
               <w:jc w:val="center"/>
               <w:rPr>
-                <w:rFonts w:hint="cs"/>
                 <w:rtl/>
                 <w:lang w:bidi="fa-IR"/>
               </w:rPr>
@@ -886,7 +970,6 @@
             <w:pPr>
               <w:jc w:val="center"/>
               <w:rPr>
-                <w:rFonts w:hint="cs"/>
                 <w:rtl/>
                 <w:lang w:bidi="fa-IR"/>
               </w:rPr>
@@ -907,7 +990,6 @@
             <w:pPr>
               <w:jc w:val="center"/>
               <w:rPr>
-                <w:rFonts w:hint="cs"/>
                 <w:rtl/>
                 <w:lang w:bidi="fa-IR"/>
               </w:rPr>
@@ -928,7 +1010,6 @@
             <w:pPr>
               <w:jc w:val="center"/>
               <w:rPr>
-                <w:rFonts w:hint="cs"/>
                 <w:rtl/>
                 <w:lang w:bidi="fa-IR"/>
               </w:rPr>
@@ -949,7 +1030,6 @@
             <w:pPr>
               <w:jc w:val="center"/>
               <w:rPr>
-                <w:rFonts w:hint="cs"/>
                 <w:rtl/>
                 <w:lang w:bidi="fa-IR"/>
               </w:rPr>
@@ -991,7 +1071,6 @@
             <w:pPr>
               <w:jc w:val="center"/>
               <w:rPr>
-                <w:rFonts w:hint="cs"/>
                 <w:rtl/>
                 <w:lang w:bidi="fa-IR"/>
               </w:rPr>
@@ -1012,7 +1091,6 @@
             <w:pPr>
               <w:jc w:val="center"/>
               <w:rPr>
-                <w:rFonts w:hint="cs"/>
                 <w:rtl/>
                 <w:lang w:bidi="fa-IR"/>
               </w:rPr>
@@ -1033,7 +1111,6 @@
             <w:pPr>
               <w:jc w:val="center"/>
               <w:rPr>
-                <w:rFonts w:hint="cs"/>
                 <w:rtl/>
                 <w:lang w:bidi="fa-IR"/>
               </w:rPr>
@@ -1054,7 +1131,6 @@
             <w:pPr>
               <w:jc w:val="center"/>
               <w:rPr>
-                <w:rFonts w:hint="cs"/>
                 <w:rtl/>
                 <w:lang w:bidi="fa-IR"/>
               </w:rPr>
@@ -1075,154 +1151,146 @@
             <w:pPr>
               <w:jc w:val="center"/>
               <w:rPr>
-                <w:rFonts w:hint="cs"/>
-                <w:rtl/>
-                <w:lang w:bidi="fa-IR"/>
-              </w:rPr>
-            </w:pPr>
-            <w:r>
-              <w:rPr>
-                <w:lang w:bidi="fa-IR"/>
-              </w:rPr>
-              <w:t>0</w:t>
-            </w:r>
-          </w:p>
-        </w:tc>
-        <w:tc>
-          <w:tcPr>
-            <w:tcW w:w="791" w:type="dxa"/>
-          </w:tcPr>
-          <w:p>
-            <w:pPr>
-              <w:jc w:val="center"/>
-              <w:rPr>
-                <w:rFonts w:hint="cs"/>
-                <w:rtl/>
-                <w:lang w:bidi="fa-IR"/>
-              </w:rPr>
-            </w:pPr>
-            <w:r>
-              <w:rPr>
-                <w:lang w:bidi="fa-IR"/>
-              </w:rPr>
-              <w:t>0</w:t>
-            </w:r>
-          </w:p>
-        </w:tc>
-        <w:tc>
-          <w:tcPr>
-            <w:tcW w:w="791" w:type="dxa"/>
-          </w:tcPr>
-          <w:p>
-            <w:pPr>
-              <w:jc w:val="center"/>
-              <w:rPr>
-                <w:rFonts w:hint="cs"/>
-                <w:rtl/>
-                <w:lang w:bidi="fa-IR"/>
-              </w:rPr>
-            </w:pPr>
-            <w:r>
-              <w:rPr>
-                <w:lang w:bidi="fa-IR"/>
-              </w:rPr>
-              <w:t>0</w:t>
-            </w:r>
-          </w:p>
-        </w:tc>
-        <w:tc>
-          <w:tcPr>
-            <w:tcW w:w="791" w:type="dxa"/>
-          </w:tcPr>
-          <w:p>
-            <w:pPr>
-              <w:jc w:val="center"/>
-              <w:rPr>
-                <w:rFonts w:hint="cs"/>
-                <w:rtl/>
-                <w:lang w:bidi="fa-IR"/>
-              </w:rPr>
-            </w:pPr>
-            <w:r>
-              <w:rPr>
-                <w:lang w:bidi="fa-IR"/>
-              </w:rPr>
-              <w:t>0</w:t>
-            </w:r>
-          </w:p>
-        </w:tc>
-        <w:tc>
-          <w:tcPr>
-            <w:tcW w:w="791" w:type="dxa"/>
-          </w:tcPr>
-          <w:p>
-            <w:pPr>
-              <w:jc w:val="center"/>
-              <w:rPr>
-                <w:rFonts w:hint="cs"/>
-                <w:rtl/>
-                <w:lang w:bidi="fa-IR"/>
-              </w:rPr>
-            </w:pPr>
-            <w:r>
-              <w:rPr>
-                <w:lang w:bidi="fa-IR"/>
-              </w:rPr>
-              <w:t>0</w:t>
-            </w:r>
-          </w:p>
-        </w:tc>
-        <w:tc>
-          <w:tcPr>
-            <w:tcW w:w="791" w:type="dxa"/>
-          </w:tcPr>
-          <w:p>
-            <w:pPr>
-              <w:jc w:val="center"/>
-              <w:rPr>
-                <w:rFonts w:hint="cs"/>
-                <w:rtl/>
-                <w:lang w:bidi="fa-IR"/>
-              </w:rPr>
-            </w:pPr>
-            <w:r>
-              <w:rPr>
-                <w:lang w:bidi="fa-IR"/>
-              </w:rPr>
-              <w:t>0</w:t>
-            </w:r>
-          </w:p>
-        </w:tc>
-        <w:tc>
-          <w:tcPr>
-            <w:tcW w:w="791" w:type="dxa"/>
-          </w:tcPr>
-          <w:p>
-            <w:pPr>
-              <w:jc w:val="center"/>
-              <w:rPr>
-                <w:rFonts w:hint="cs"/>
-                <w:rtl/>
-                <w:lang w:bidi="fa-IR"/>
-              </w:rPr>
-            </w:pPr>
-            <w:r>
-              <w:rPr>
-                <w:lang w:bidi="fa-IR"/>
-              </w:rPr>
-              <w:t>0</w:t>
-            </w:r>
-          </w:p>
-        </w:tc>
-        <w:tc>
-          <w:tcPr>
-            <w:tcW w:w="791" w:type="dxa"/>
-          </w:tcPr>
-          <w:p>
-            <w:pPr>
-              <w:jc w:val="center"/>
-              <w:rPr>
-                <w:rFonts w:hint="cs"/>
+                <w:rtl/>
+                <w:lang w:bidi="fa-IR"/>
+              </w:rPr>
+            </w:pPr>
+            <w:r>
+              <w:rPr>
+                <w:lang w:bidi="fa-IR"/>
+              </w:rPr>
+              <w:t>0</w:t>
+            </w:r>
+          </w:p>
+        </w:tc>
+        <w:tc>
+          <w:tcPr>
+            <w:tcW w:w="791" w:type="dxa"/>
+          </w:tcPr>
+          <w:p>
+            <w:pPr>
+              <w:jc w:val="center"/>
+              <w:rPr>
+                <w:rtl/>
+                <w:lang w:bidi="fa-IR"/>
+              </w:rPr>
+            </w:pPr>
+            <w:r>
+              <w:rPr>
+                <w:lang w:bidi="fa-IR"/>
+              </w:rPr>
+              <w:t>0</w:t>
+            </w:r>
+          </w:p>
+        </w:tc>
+        <w:tc>
+          <w:tcPr>
+            <w:tcW w:w="791" w:type="dxa"/>
+          </w:tcPr>
+          <w:p>
+            <w:pPr>
+              <w:jc w:val="center"/>
+              <w:rPr>
+                <w:rtl/>
+                <w:lang w:bidi="fa-IR"/>
+              </w:rPr>
+            </w:pPr>
+            <w:r>
+              <w:rPr>
+                <w:lang w:bidi="fa-IR"/>
+              </w:rPr>
+              <w:t>0</w:t>
+            </w:r>
+          </w:p>
+        </w:tc>
+        <w:tc>
+          <w:tcPr>
+            <w:tcW w:w="791" w:type="dxa"/>
+          </w:tcPr>
+          <w:p>
+            <w:pPr>
+              <w:jc w:val="center"/>
+              <w:rPr>
+                <w:rtl/>
+                <w:lang w:bidi="fa-IR"/>
+              </w:rPr>
+            </w:pPr>
+            <w:r>
+              <w:rPr>
+                <w:lang w:bidi="fa-IR"/>
+              </w:rPr>
+              <w:t>0</w:t>
+            </w:r>
+          </w:p>
+        </w:tc>
+        <w:tc>
+          <w:tcPr>
+            <w:tcW w:w="791" w:type="dxa"/>
+          </w:tcPr>
+          <w:p>
+            <w:pPr>
+              <w:jc w:val="center"/>
+              <w:rPr>
+                <w:rtl/>
+                <w:lang w:bidi="fa-IR"/>
+              </w:rPr>
+            </w:pPr>
+            <w:r>
+              <w:rPr>
+                <w:lang w:bidi="fa-IR"/>
+              </w:rPr>
+              <w:t>0</w:t>
+            </w:r>
+          </w:p>
+        </w:tc>
+        <w:tc>
+          <w:tcPr>
+            <w:tcW w:w="791" w:type="dxa"/>
+          </w:tcPr>
+          <w:p>
+            <w:pPr>
+              <w:jc w:val="center"/>
+              <w:rPr>
+                <w:rtl/>
+                <w:lang w:bidi="fa-IR"/>
+              </w:rPr>
+            </w:pPr>
+            <w:r>
+              <w:rPr>
+                <w:lang w:bidi="fa-IR"/>
+              </w:rPr>
+              <w:t>0</w:t>
+            </w:r>
+          </w:p>
+        </w:tc>
+        <w:tc>
+          <w:tcPr>
+            <w:tcW w:w="791" w:type="dxa"/>
+          </w:tcPr>
+          <w:p>
+            <w:pPr>
+              <w:jc w:val="center"/>
+              <w:rPr>
+                <w:rtl/>
+                <w:lang w:bidi="fa-IR"/>
+              </w:rPr>
+            </w:pPr>
+            <w:r>
+              <w:rPr>
+                <w:lang w:bidi="fa-IR"/>
+              </w:rPr>
+              <w:t>0</w:t>
+            </w:r>
+          </w:p>
+        </w:tc>
+        <w:tc>
+          <w:tcPr>
+            <w:tcW w:w="791" w:type="dxa"/>
+          </w:tcPr>
+          <w:p>
+            <w:pPr>
+              <w:jc w:val="center"/>
+              <w:rPr>
                 <w:rtl/>
                 <w:lang w:bidi="fa-IR"/>
               </w:rPr>
@@ -1245,7 +1313,6 @@
             <w:pPr>
               <w:jc w:val="center"/>
               <w:rPr>
-                <w:rFonts w:hint="cs"/>
                 <w:rtl/>
                 <w:lang w:bidi="fa-IR"/>
               </w:rPr>
@@ -1266,7 +1333,6 @@
             <w:pPr>
               <w:jc w:val="center"/>
               <w:rPr>
-                <w:rFonts w:hint="cs"/>
                 <w:rtl/>
                 <w:lang w:bidi="fa-IR"/>
               </w:rPr>
@@ -1287,7 +1353,6 @@
             <w:pPr>
               <w:jc w:val="center"/>
               <w:rPr>
-                <w:rFonts w:hint="cs"/>
                 <w:rtl/>
                 <w:lang w:bidi="fa-IR"/>
               </w:rPr>
@@ -1308,7 +1373,6 @@
             <w:pPr>
               <w:jc w:val="center"/>
               <w:rPr>
-                <w:rFonts w:hint="cs"/>
                 <w:rtl/>
                 <w:lang w:bidi="fa-IR"/>
               </w:rPr>
@@ -1329,7 +1393,6 @@
             <w:pPr>
               <w:jc w:val="center"/>
               <w:rPr>
-                <w:rFonts w:hint="cs"/>
                 <w:rtl/>
                 <w:lang w:bidi="fa-IR"/>
               </w:rPr>
@@ -1350,7 +1413,6 @@
             <w:pPr>
               <w:jc w:val="center"/>
               <w:rPr>
-                <w:rFonts w:hint="cs"/>
                 <w:rtl/>
                 <w:lang w:bidi="fa-IR"/>
               </w:rPr>
@@ -1371,7 +1433,6 @@
             <w:pPr>
               <w:jc w:val="center"/>
               <w:rPr>
-                <w:rFonts w:hint="cs"/>
                 <w:rtl/>
                 <w:lang w:bidi="fa-IR"/>
               </w:rPr>
@@ -1392,7 +1453,6 @@
             <w:pPr>
               <w:jc w:val="center"/>
               <w:rPr>
-                <w:rFonts w:hint="cs"/>
                 <w:rtl/>
                 <w:lang w:bidi="fa-IR"/>
               </w:rPr>
@@ -1413,7 +1473,6 @@
             <w:pPr>
               <w:jc w:val="center"/>
               <w:rPr>
-                <w:rFonts w:hint="cs"/>
                 <w:rtl/>
                 <w:lang w:bidi="fa-IR"/>
               </w:rPr>
@@ -1434,7 +1493,6 @@
             <w:pPr>
               <w:jc w:val="center"/>
               <w:rPr>
-                <w:rFonts w:hint="cs"/>
                 <w:rtl/>
                 <w:lang w:bidi="fa-IR"/>
               </w:rPr>
@@ -1455,7 +1513,6 @@
             <w:pPr>
               <w:jc w:val="center"/>
               <w:rPr>
-                <w:rFonts w:hint="cs"/>
                 <w:rtl/>
                 <w:lang w:bidi="fa-IR"/>
               </w:rPr>
@@ -1476,7 +1533,6 @@
             <w:pPr>
               <w:jc w:val="center"/>
               <w:rPr>
-                <w:rFonts w:hint="cs"/>
                 <w:rtl/>
                 <w:lang w:bidi="fa-IR"/>
               </w:rPr>
@@ -1499,7 +1555,6 @@
             <w:pPr>
               <w:jc w:val="center"/>
               <w:rPr>
-                <w:rFonts w:hint="cs"/>
                 <w:rtl/>
                 <w:lang w:bidi="fa-IR"/>
               </w:rPr>
@@ -1520,7 +1575,6 @@
             <w:pPr>
               <w:jc w:val="center"/>
               <w:rPr>
-                <w:rFonts w:hint="cs"/>
                 <w:rtl/>
                 <w:lang w:bidi="fa-IR"/>
               </w:rPr>
@@ -1541,7 +1595,6 @@
             <w:pPr>
               <w:jc w:val="center"/>
               <w:rPr>
-                <w:rFonts w:hint="cs"/>
                 <w:rtl/>
                 <w:lang w:bidi="fa-IR"/>
               </w:rPr>
@@ -1562,7 +1615,6 @@
             <w:pPr>
               <w:jc w:val="center"/>
               <w:rPr>
-                <w:rFonts w:hint="cs"/>
                 <w:rtl/>
                 <w:lang w:bidi="fa-IR"/>
               </w:rPr>
@@ -1583,7 +1635,6 @@
             <w:pPr>
               <w:jc w:val="center"/>
               <w:rPr>
-                <w:rFonts w:hint="cs"/>
                 <w:rtl/>
                 <w:lang w:bidi="fa-IR"/>
               </w:rPr>
@@ -1604,7 +1655,6 @@
             <w:pPr>
               <w:jc w:val="center"/>
               <w:rPr>
-                <w:rFonts w:hint="cs"/>
                 <w:rtl/>
                 <w:lang w:bidi="fa-IR"/>
               </w:rPr>
@@ -1625,7 +1675,6 @@
             <w:pPr>
               <w:jc w:val="center"/>
               <w:rPr>
-                <w:rFonts w:hint="cs"/>
                 <w:rtl/>
                 <w:lang w:bidi="fa-IR"/>
               </w:rPr>
@@ -1646,7 +1695,6 @@
             <w:pPr>
               <w:jc w:val="center"/>
               <w:rPr>
-                <w:rFonts w:hint="cs"/>
                 <w:rtl/>
                 <w:lang w:bidi="fa-IR"/>
               </w:rPr>
@@ -1667,7 +1715,6 @@
             <w:pPr>
               <w:jc w:val="center"/>
               <w:rPr>
-                <w:rFonts w:hint="cs"/>
                 <w:rtl/>
                 <w:lang w:bidi="fa-IR"/>
               </w:rPr>
@@ -1688,7 +1735,6 @@
             <w:pPr>
               <w:jc w:val="center"/>
               <w:rPr>
-                <w:rFonts w:hint="cs"/>
                 <w:rtl/>
                 <w:lang w:bidi="fa-IR"/>
               </w:rPr>
@@ -1709,7 +1755,6 @@
             <w:pPr>
               <w:jc w:val="center"/>
               <w:rPr>
-                <w:rFonts w:hint="cs"/>
                 <w:rtl/>
                 <w:lang w:bidi="fa-IR"/>
               </w:rPr>
@@ -1730,7 +1775,6 @@
             <w:pPr>
               <w:jc w:val="center"/>
               <w:rPr>
-                <w:rFonts w:hint="cs"/>
                 <w:rtl/>
                 <w:lang w:bidi="fa-IR"/>
               </w:rPr>
@@ -1753,7 +1797,6 @@
             <w:pPr>
               <w:jc w:val="center"/>
               <w:rPr>
-                <w:rFonts w:hint="cs"/>
                 <w:rtl/>
                 <w:lang w:bidi="fa-IR"/>
               </w:rPr>
@@ -1774,7 +1817,6 @@
             <w:pPr>
               <w:jc w:val="center"/>
               <w:rPr>
-                <w:rFonts w:hint="cs"/>
                 <w:rtl/>
                 <w:lang w:bidi="fa-IR"/>
               </w:rPr>
@@ -1795,7 +1837,6 @@
             <w:pPr>
               <w:jc w:val="center"/>
               <w:rPr>
-                <w:rFonts w:hint="cs"/>
                 <w:rtl/>
                 <w:lang w:bidi="fa-IR"/>
               </w:rPr>
@@ -1816,28 +1857,26 @@
             <w:pPr>
               <w:jc w:val="center"/>
               <w:rPr>
-                <w:rFonts w:hint="cs"/>
-                <w:rtl/>
-                <w:lang w:bidi="fa-IR"/>
-              </w:rPr>
-            </w:pPr>
-            <w:r>
-              <w:rPr>
-                <w:lang w:bidi="fa-IR"/>
-              </w:rPr>
-              <w:t>0</w:t>
-            </w:r>
-          </w:p>
-        </w:tc>
-        <w:tc>
-          <w:tcPr>
-            <w:tcW w:w="791" w:type="dxa"/>
-          </w:tcPr>
-          <w:p>
-            <w:pPr>
-              <w:jc w:val="center"/>
-              <w:rPr>
-                <w:rFonts w:hint="cs"/>
+                <w:rtl/>
+                <w:lang w:bidi="fa-IR"/>
+              </w:rPr>
+            </w:pPr>
+            <w:r>
+              <w:rPr>
+                <w:lang w:bidi="fa-IR"/>
+              </w:rPr>
+              <w:t>0</w:t>
+            </w:r>
+          </w:p>
+        </w:tc>
+        <w:tc>
+          <w:tcPr>
+            <w:tcW w:w="791" w:type="dxa"/>
+          </w:tcPr>
+          <w:p>
+            <w:pPr>
+              <w:jc w:val="center"/>
+              <w:rPr>
                 <w:rtl/>
                 <w:lang w:bidi="fa-IR"/>
               </w:rPr>
@@ -1858,7 +1897,6 @@
             <w:pPr>
               <w:jc w:val="center"/>
               <w:rPr>
-                <w:rFonts w:hint="cs"/>
                 <w:rtl/>
                 <w:lang w:bidi="fa-IR"/>
               </w:rPr>
@@ -1879,7 +1917,6 @@
             <w:pPr>
               <w:jc w:val="center"/>
               <w:rPr>
-                <w:rFonts w:hint="cs"/>
                 <w:rtl/>
                 <w:lang w:bidi="fa-IR"/>
               </w:rPr>
@@ -1900,7 +1937,6 @@
             <w:pPr>
               <w:jc w:val="center"/>
               <w:rPr>
-                <w:rFonts w:hint="cs"/>
                 <w:rtl/>
                 <w:lang w:bidi="fa-IR"/>
               </w:rPr>
@@ -1921,7 +1957,6 @@
             <w:pPr>
               <w:jc w:val="center"/>
               <w:rPr>
-                <w:rFonts w:hint="cs"/>
                 <w:rtl/>
                 <w:lang w:bidi="fa-IR"/>
               </w:rPr>
@@ -1942,28 +1977,26 @@
             <w:pPr>
               <w:jc w:val="center"/>
               <w:rPr>
-                <w:rFonts w:hint="cs"/>
-                <w:rtl/>
-                <w:lang w:bidi="fa-IR"/>
-              </w:rPr>
-            </w:pPr>
-            <w:r>
-              <w:rPr>
-                <w:lang w:bidi="fa-IR"/>
-              </w:rPr>
-              <w:t>0</w:t>
-            </w:r>
-          </w:p>
-        </w:tc>
-        <w:tc>
-          <w:tcPr>
-            <w:tcW w:w="791" w:type="dxa"/>
-          </w:tcPr>
-          <w:p>
-            <w:pPr>
-              <w:jc w:val="center"/>
-              <w:rPr>
-                <w:rFonts w:hint="cs"/>
+                <w:rtl/>
+                <w:lang w:bidi="fa-IR"/>
+              </w:rPr>
+            </w:pPr>
+            <w:r>
+              <w:rPr>
+                <w:lang w:bidi="fa-IR"/>
+              </w:rPr>
+              <w:t>0</w:t>
+            </w:r>
+          </w:p>
+        </w:tc>
+        <w:tc>
+          <w:tcPr>
+            <w:tcW w:w="791" w:type="dxa"/>
+          </w:tcPr>
+          <w:p>
+            <w:pPr>
+              <w:jc w:val="center"/>
+              <w:rPr>
                 <w:rtl/>
                 <w:lang w:bidi="fa-IR"/>
               </w:rPr>
@@ -1984,7 +2017,6 @@
             <w:pPr>
               <w:jc w:val="center"/>
               <w:rPr>
-                <w:rFonts w:hint="cs"/>
                 <w:rtl/>
                 <w:lang w:bidi="fa-IR"/>
               </w:rPr>
@@ -2007,7 +2039,6 @@
             <w:pPr>
               <w:jc w:val="center"/>
               <w:rPr>
-                <w:rFonts w:hint="cs"/>
                 <w:rtl/>
                 <w:lang w:bidi="fa-IR"/>
               </w:rPr>
@@ -2028,7 +2059,6 @@
             <w:pPr>
               <w:jc w:val="center"/>
               <w:rPr>
-                <w:rFonts w:hint="cs"/>
                 <w:rtl/>
                 <w:lang w:bidi="fa-IR"/>
               </w:rPr>
@@ -2049,7 +2079,6 @@
             <w:pPr>
               <w:jc w:val="center"/>
               <w:rPr>
-                <w:rFonts w:hint="cs"/>
                 <w:rtl/>
                 <w:lang w:bidi="fa-IR"/>
               </w:rPr>
@@ -2070,28 +2099,26 @@
             <w:pPr>
               <w:jc w:val="center"/>
               <w:rPr>
-                <w:rFonts w:hint="cs"/>
-                <w:rtl/>
-                <w:lang w:bidi="fa-IR"/>
-              </w:rPr>
-            </w:pPr>
-            <w:r>
-              <w:rPr>
-                <w:lang w:bidi="fa-IR"/>
-              </w:rPr>
-              <w:t>0</w:t>
-            </w:r>
-          </w:p>
-        </w:tc>
-        <w:tc>
-          <w:tcPr>
-            <w:tcW w:w="791" w:type="dxa"/>
-          </w:tcPr>
-          <w:p>
-            <w:pPr>
-              <w:jc w:val="center"/>
-              <w:rPr>
-                <w:rFonts w:hint="cs"/>
+                <w:rtl/>
+                <w:lang w:bidi="fa-IR"/>
+              </w:rPr>
+            </w:pPr>
+            <w:r>
+              <w:rPr>
+                <w:lang w:bidi="fa-IR"/>
+              </w:rPr>
+              <w:t>0</w:t>
+            </w:r>
+          </w:p>
+        </w:tc>
+        <w:tc>
+          <w:tcPr>
+            <w:tcW w:w="791" w:type="dxa"/>
+          </w:tcPr>
+          <w:p>
+            <w:pPr>
+              <w:jc w:val="center"/>
+              <w:rPr>
                 <w:rtl/>
                 <w:lang w:bidi="fa-IR"/>
               </w:rPr>
@@ -2112,7 +2139,6 @@
             <w:pPr>
               <w:jc w:val="center"/>
               <w:rPr>
-                <w:rFonts w:hint="cs"/>
                 <w:rtl/>
                 <w:lang w:bidi="fa-IR"/>
               </w:rPr>
@@ -2133,7 +2159,6 @@
             <w:pPr>
               <w:jc w:val="center"/>
               <w:rPr>
-                <w:rFonts w:hint="cs"/>
                 <w:rtl/>
                 <w:lang w:bidi="fa-IR"/>
               </w:rPr>
@@ -2154,28 +2179,26 @@
             <w:pPr>
               <w:jc w:val="center"/>
               <w:rPr>
-                <w:rFonts w:hint="cs"/>
-                <w:rtl/>
-                <w:lang w:bidi="fa-IR"/>
-              </w:rPr>
-            </w:pPr>
-            <w:r>
-              <w:rPr>
-                <w:lang w:bidi="fa-IR"/>
-              </w:rPr>
-              <w:t>0</w:t>
-            </w:r>
-          </w:p>
-        </w:tc>
-        <w:tc>
-          <w:tcPr>
-            <w:tcW w:w="791" w:type="dxa"/>
-          </w:tcPr>
-          <w:p>
-            <w:pPr>
-              <w:jc w:val="center"/>
-              <w:rPr>
-                <w:rFonts w:hint="cs"/>
+                <w:rtl/>
+                <w:lang w:bidi="fa-IR"/>
+              </w:rPr>
+            </w:pPr>
+            <w:r>
+              <w:rPr>
+                <w:lang w:bidi="fa-IR"/>
+              </w:rPr>
+              <w:t>0</w:t>
+            </w:r>
+          </w:p>
+        </w:tc>
+        <w:tc>
+          <w:tcPr>
+            <w:tcW w:w="791" w:type="dxa"/>
+          </w:tcPr>
+          <w:p>
+            <w:pPr>
+              <w:jc w:val="center"/>
+              <w:rPr>
                 <w:rtl/>
                 <w:lang w:bidi="fa-IR"/>
               </w:rPr>
@@ -2196,28 +2219,26 @@
             <w:pPr>
               <w:jc w:val="center"/>
               <w:rPr>
-                <w:rFonts w:hint="cs"/>
-                <w:rtl/>
-                <w:lang w:bidi="fa-IR"/>
-              </w:rPr>
-            </w:pPr>
-            <w:r>
-              <w:rPr>
-                <w:lang w:bidi="fa-IR"/>
-              </w:rPr>
-              <w:t>0</w:t>
-            </w:r>
-          </w:p>
-        </w:tc>
-        <w:tc>
-          <w:tcPr>
-            <w:tcW w:w="791" w:type="dxa"/>
-          </w:tcPr>
-          <w:p>
-            <w:pPr>
-              <w:jc w:val="center"/>
-              <w:rPr>
-                <w:rFonts w:hint="cs"/>
+                <w:rtl/>
+                <w:lang w:bidi="fa-IR"/>
+              </w:rPr>
+            </w:pPr>
+            <w:r>
+              <w:rPr>
+                <w:lang w:bidi="fa-IR"/>
+              </w:rPr>
+              <w:t>0</w:t>
+            </w:r>
+          </w:p>
+        </w:tc>
+        <w:tc>
+          <w:tcPr>
+            <w:tcW w:w="791" w:type="dxa"/>
+          </w:tcPr>
+          <w:p>
+            <w:pPr>
+              <w:jc w:val="center"/>
+              <w:rPr>
                 <w:rtl/>
                 <w:lang w:bidi="fa-IR"/>
               </w:rPr>
@@ -2238,7 +2259,6 @@
             <w:pPr>
               <w:jc w:val="center"/>
               <w:rPr>
-                <w:rFonts w:hint="cs"/>
                 <w:rtl/>
                 <w:lang w:bidi="fa-IR"/>
               </w:rPr>
@@ -2261,7 +2281,6 @@
             <w:pPr>
               <w:jc w:val="center"/>
               <w:rPr>
-                <w:rFonts w:hint="cs"/>
                 <w:rtl/>
                 <w:lang w:bidi="fa-IR"/>
               </w:rPr>
@@ -2282,7 +2301,6 @@
             <w:pPr>
               <w:jc w:val="center"/>
               <w:rPr>
-                <w:rFonts w:hint="cs"/>
                 <w:rtl/>
                 <w:lang w:bidi="fa-IR"/>
               </w:rPr>
@@ -2303,7 +2321,6 @@
             <w:pPr>
               <w:jc w:val="center"/>
               <w:rPr>
-                <w:rFonts w:hint="cs"/>
                 <w:rtl/>
                 <w:lang w:bidi="fa-IR"/>
               </w:rPr>
@@ -2324,7 +2341,6 @@
             <w:pPr>
               <w:jc w:val="center"/>
               <w:rPr>
-                <w:rFonts w:hint="cs"/>
                 <w:rtl/>
                 <w:lang w:bidi="fa-IR"/>
               </w:rPr>
@@ -2345,7 +2361,6 @@
             <w:pPr>
               <w:jc w:val="center"/>
               <w:rPr>
-                <w:rFonts w:hint="cs"/>
                 <w:rtl/>
                 <w:lang w:bidi="fa-IR"/>
               </w:rPr>
@@ -2366,28 +2381,26 @@
             <w:pPr>
               <w:jc w:val="center"/>
               <w:rPr>
-                <w:rFonts w:hint="cs"/>
-                <w:rtl/>
-                <w:lang w:bidi="fa-IR"/>
-              </w:rPr>
-            </w:pPr>
-            <w:r>
-              <w:rPr>
-                <w:lang w:bidi="fa-IR"/>
-              </w:rPr>
-              <w:t>0</w:t>
-            </w:r>
-          </w:p>
-        </w:tc>
-        <w:tc>
-          <w:tcPr>
-            <w:tcW w:w="791" w:type="dxa"/>
-          </w:tcPr>
-          <w:p>
-            <w:pPr>
-              <w:jc w:val="center"/>
-              <w:rPr>
-                <w:rFonts w:hint="cs"/>
+                <w:rtl/>
+                <w:lang w:bidi="fa-IR"/>
+              </w:rPr>
+            </w:pPr>
+            <w:r>
+              <w:rPr>
+                <w:lang w:bidi="fa-IR"/>
+              </w:rPr>
+              <w:t>0</w:t>
+            </w:r>
+          </w:p>
+        </w:tc>
+        <w:tc>
+          <w:tcPr>
+            <w:tcW w:w="791" w:type="dxa"/>
+          </w:tcPr>
+          <w:p>
+            <w:pPr>
+              <w:jc w:val="center"/>
+              <w:rPr>
                 <w:rtl/>
                 <w:lang w:bidi="fa-IR"/>
               </w:rPr>
@@ -2408,28 +2421,26 @@
             <w:pPr>
               <w:jc w:val="center"/>
               <w:rPr>
-                <w:rFonts w:hint="cs"/>
-                <w:rtl/>
-                <w:lang w:bidi="fa-IR"/>
-              </w:rPr>
-            </w:pPr>
-            <w:r>
-              <w:rPr>
-                <w:lang w:bidi="fa-IR"/>
-              </w:rPr>
-              <w:t>0</w:t>
-            </w:r>
-          </w:p>
-        </w:tc>
-        <w:tc>
-          <w:tcPr>
-            <w:tcW w:w="791" w:type="dxa"/>
-          </w:tcPr>
-          <w:p>
-            <w:pPr>
-              <w:jc w:val="center"/>
-              <w:rPr>
-                <w:rFonts w:hint="cs"/>
+                <w:rtl/>
+                <w:lang w:bidi="fa-IR"/>
+              </w:rPr>
+            </w:pPr>
+            <w:r>
+              <w:rPr>
+                <w:lang w:bidi="fa-IR"/>
+              </w:rPr>
+              <w:t>0</w:t>
+            </w:r>
+          </w:p>
+        </w:tc>
+        <w:tc>
+          <w:tcPr>
+            <w:tcW w:w="791" w:type="dxa"/>
+          </w:tcPr>
+          <w:p>
+            <w:pPr>
+              <w:jc w:val="center"/>
+              <w:rPr>
                 <w:rtl/>
                 <w:lang w:bidi="fa-IR"/>
               </w:rPr>
@@ -2450,28 +2461,26 @@
             <w:pPr>
               <w:jc w:val="center"/>
               <w:rPr>
-                <w:rFonts w:hint="cs"/>
-                <w:rtl/>
-                <w:lang w:bidi="fa-IR"/>
-              </w:rPr>
-            </w:pPr>
-            <w:r>
-              <w:rPr>
-                <w:lang w:bidi="fa-IR"/>
-              </w:rPr>
-              <w:t>0</w:t>
-            </w:r>
-          </w:p>
-        </w:tc>
-        <w:tc>
-          <w:tcPr>
-            <w:tcW w:w="791" w:type="dxa"/>
-          </w:tcPr>
-          <w:p>
-            <w:pPr>
-              <w:jc w:val="center"/>
-              <w:rPr>
-                <w:rFonts w:hint="cs"/>
+                <w:rtl/>
+                <w:lang w:bidi="fa-IR"/>
+              </w:rPr>
+            </w:pPr>
+            <w:r>
+              <w:rPr>
+                <w:lang w:bidi="fa-IR"/>
+              </w:rPr>
+              <w:t>0</w:t>
+            </w:r>
+          </w:p>
+        </w:tc>
+        <w:tc>
+          <w:tcPr>
+            <w:tcW w:w="791" w:type="dxa"/>
+          </w:tcPr>
+          <w:p>
+            <w:pPr>
+              <w:jc w:val="center"/>
+              <w:rPr>
                 <w:rtl/>
                 <w:lang w:bidi="fa-IR"/>
               </w:rPr>
@@ -2492,7 +2501,6 @@
             <w:pPr>
               <w:jc w:val="center"/>
               <w:rPr>
-                <w:rFonts w:hint="cs"/>
                 <w:rtl/>
                 <w:lang w:bidi="fa-IR"/>
               </w:rPr>
@@ -2515,7 +2523,6 @@
             <w:pPr>
               <w:jc w:val="center"/>
               <w:rPr>
-                <w:rFonts w:hint="cs"/>
                 <w:rtl/>
                 <w:lang w:bidi="fa-IR"/>
               </w:rPr>
@@ -2536,7 +2543,6 @@
             <w:pPr>
               <w:jc w:val="center"/>
               <w:rPr>
-                <w:rFonts w:hint="cs"/>
                 <w:rtl/>
                 <w:lang w:bidi="fa-IR"/>
               </w:rPr>
@@ -2557,7 +2563,6 @@
             <w:pPr>
               <w:jc w:val="center"/>
               <w:rPr>
-                <w:rFonts w:hint="cs"/>
                 <w:rtl/>
                 <w:lang w:bidi="fa-IR"/>
               </w:rPr>
@@ -2578,7 +2583,6 @@
             <w:pPr>
               <w:jc w:val="center"/>
               <w:rPr>
-                <w:rFonts w:hint="cs"/>
                 <w:rtl/>
                 <w:lang w:bidi="fa-IR"/>
               </w:rPr>
@@ -2599,7 +2603,6 @@
             <w:pPr>
               <w:jc w:val="center"/>
               <w:rPr>
-                <w:rFonts w:hint="cs"/>
                 <w:rtl/>
                 <w:lang w:bidi="fa-IR"/>
               </w:rPr>
@@ -2620,28 +2623,26 @@
             <w:pPr>
               <w:jc w:val="center"/>
               <w:rPr>
-                <w:rFonts w:hint="cs"/>
-                <w:rtl/>
-                <w:lang w:bidi="fa-IR"/>
-              </w:rPr>
-            </w:pPr>
-            <w:r>
-              <w:rPr>
-                <w:lang w:bidi="fa-IR"/>
-              </w:rPr>
-              <w:t>0</w:t>
-            </w:r>
-          </w:p>
-        </w:tc>
-        <w:tc>
-          <w:tcPr>
-            <w:tcW w:w="791" w:type="dxa"/>
-          </w:tcPr>
-          <w:p>
-            <w:pPr>
-              <w:jc w:val="center"/>
-              <w:rPr>
-                <w:rFonts w:hint="cs"/>
+                <w:rtl/>
+                <w:lang w:bidi="fa-IR"/>
+              </w:rPr>
+            </w:pPr>
+            <w:r>
+              <w:rPr>
+                <w:lang w:bidi="fa-IR"/>
+              </w:rPr>
+              <w:t>0</w:t>
+            </w:r>
+          </w:p>
+        </w:tc>
+        <w:tc>
+          <w:tcPr>
+            <w:tcW w:w="791" w:type="dxa"/>
+          </w:tcPr>
+          <w:p>
+            <w:pPr>
+              <w:jc w:val="center"/>
+              <w:rPr>
                 <w:rtl/>
                 <w:lang w:bidi="fa-IR"/>
               </w:rPr>
@@ -2662,28 +2663,26 @@
             <w:pPr>
               <w:jc w:val="center"/>
               <w:rPr>
-                <w:rFonts w:hint="cs"/>
-                <w:rtl/>
-                <w:lang w:bidi="fa-IR"/>
-              </w:rPr>
-            </w:pPr>
-            <w:r>
-              <w:rPr>
-                <w:lang w:bidi="fa-IR"/>
-              </w:rPr>
-              <w:t>0</w:t>
-            </w:r>
-          </w:p>
-        </w:tc>
-        <w:tc>
-          <w:tcPr>
-            <w:tcW w:w="791" w:type="dxa"/>
-          </w:tcPr>
-          <w:p>
-            <w:pPr>
-              <w:jc w:val="center"/>
-              <w:rPr>
-                <w:rFonts w:hint="cs"/>
+                <w:rtl/>
+                <w:lang w:bidi="fa-IR"/>
+              </w:rPr>
+            </w:pPr>
+            <w:r>
+              <w:rPr>
+                <w:lang w:bidi="fa-IR"/>
+              </w:rPr>
+              <w:t>0</w:t>
+            </w:r>
+          </w:p>
+        </w:tc>
+        <w:tc>
+          <w:tcPr>
+            <w:tcW w:w="791" w:type="dxa"/>
+          </w:tcPr>
+          <w:p>
+            <w:pPr>
+              <w:jc w:val="center"/>
+              <w:rPr>
                 <w:rtl/>
                 <w:lang w:bidi="fa-IR"/>
               </w:rPr>
@@ -2704,49 +2703,46 @@
             <w:pPr>
               <w:jc w:val="center"/>
               <w:rPr>
-                <w:rFonts w:hint="cs"/>
-                <w:rtl/>
-                <w:lang w:bidi="fa-IR"/>
-              </w:rPr>
-            </w:pPr>
-            <w:r>
-              <w:rPr>
-                <w:lang w:bidi="fa-IR"/>
-              </w:rPr>
-              <w:t>0</w:t>
-            </w:r>
-          </w:p>
-        </w:tc>
-        <w:tc>
-          <w:tcPr>
-            <w:tcW w:w="791" w:type="dxa"/>
-          </w:tcPr>
-          <w:p>
-            <w:pPr>
-              <w:jc w:val="center"/>
-              <w:rPr>
-                <w:rFonts w:hint="cs"/>
-                <w:rtl/>
-                <w:lang w:bidi="fa-IR"/>
-              </w:rPr>
-            </w:pPr>
-            <w:r>
-              <w:rPr>
-                <w:lang w:bidi="fa-IR"/>
-              </w:rPr>
-              <w:t>0</w:t>
-            </w:r>
-          </w:p>
-        </w:tc>
-        <w:tc>
-          <w:tcPr>
-            <w:tcW w:w="791" w:type="dxa"/>
-          </w:tcPr>
-          <w:p>
-            <w:pPr>
-              <w:jc w:val="center"/>
-              <w:rPr>
-                <w:rFonts w:hint="cs"/>
+                <w:rtl/>
+                <w:lang w:bidi="fa-IR"/>
+              </w:rPr>
+            </w:pPr>
+            <w:r>
+              <w:rPr>
+                <w:lang w:bidi="fa-IR"/>
+              </w:rPr>
+              <w:t>0</w:t>
+            </w:r>
+          </w:p>
+        </w:tc>
+        <w:tc>
+          <w:tcPr>
+            <w:tcW w:w="791" w:type="dxa"/>
+          </w:tcPr>
+          <w:p>
+            <w:pPr>
+              <w:jc w:val="center"/>
+              <w:rPr>
+                <w:rtl/>
+                <w:lang w:bidi="fa-IR"/>
+              </w:rPr>
+            </w:pPr>
+            <w:r>
+              <w:rPr>
+                <w:lang w:bidi="fa-IR"/>
+              </w:rPr>
+              <w:t>0</w:t>
+            </w:r>
+          </w:p>
+        </w:tc>
+        <w:tc>
+          <w:tcPr>
+            <w:tcW w:w="791" w:type="dxa"/>
+          </w:tcPr>
+          <w:p>
+            <w:pPr>
+              <w:jc w:val="center"/>
+              <w:rPr>
                 <w:rtl/>
                 <w:lang w:bidi="fa-IR"/>
               </w:rPr>
@@ -2788,7 +2784,6 @@
             <w:pPr>
               <w:jc w:val="center"/>
               <w:rPr>
-                <w:rFonts w:hint="cs"/>
                 <w:rtl/>
                 <w:lang w:bidi="fa-IR"/>
               </w:rPr>
@@ -2809,7 +2804,6 @@
             <w:pPr>
               <w:jc w:val="center"/>
               <w:rPr>
-                <w:rFonts w:hint="cs"/>
                 <w:rtl/>
                 <w:lang w:bidi="fa-IR"/>
               </w:rPr>
@@ -2830,28 +2824,26 @@
             <w:pPr>
               <w:jc w:val="center"/>
               <w:rPr>
-                <w:rFonts w:hint="cs"/>
-                <w:rtl/>
-                <w:lang w:bidi="fa-IR"/>
-              </w:rPr>
-            </w:pPr>
-            <w:r>
-              <w:rPr>
-                <w:lang w:bidi="fa-IR"/>
-              </w:rPr>
-              <w:t>0</w:t>
-            </w:r>
-          </w:p>
-        </w:tc>
-        <w:tc>
-          <w:tcPr>
-            <w:tcW w:w="791" w:type="dxa"/>
-          </w:tcPr>
-          <w:p>
-            <w:pPr>
-              <w:jc w:val="center"/>
-              <w:rPr>
-                <w:rFonts w:hint="cs"/>
+                <w:rtl/>
+                <w:lang w:bidi="fa-IR"/>
+              </w:rPr>
+            </w:pPr>
+            <w:r>
+              <w:rPr>
+                <w:lang w:bidi="fa-IR"/>
+              </w:rPr>
+              <w:t>0</w:t>
+            </w:r>
+          </w:p>
+        </w:tc>
+        <w:tc>
+          <w:tcPr>
+            <w:tcW w:w="791" w:type="dxa"/>
+          </w:tcPr>
+          <w:p>
+            <w:pPr>
+              <w:jc w:val="center"/>
+              <w:rPr>
                 <w:rtl/>
                 <w:lang w:bidi="fa-IR"/>
               </w:rPr>
@@ -2872,28 +2864,26 @@
             <w:pPr>
               <w:jc w:val="center"/>
               <w:rPr>
-                <w:rFonts w:hint="cs"/>
-                <w:rtl/>
-                <w:lang w:bidi="fa-IR"/>
-              </w:rPr>
-            </w:pPr>
-            <w:r>
-              <w:rPr>
-                <w:lang w:bidi="fa-IR"/>
-              </w:rPr>
-              <w:t>0</w:t>
-            </w:r>
-          </w:p>
-        </w:tc>
-        <w:tc>
-          <w:tcPr>
-            <w:tcW w:w="791" w:type="dxa"/>
-          </w:tcPr>
-          <w:p>
-            <w:pPr>
-              <w:jc w:val="center"/>
-              <w:rPr>
-                <w:rFonts w:hint="cs"/>
+                <w:rtl/>
+                <w:lang w:bidi="fa-IR"/>
+              </w:rPr>
+            </w:pPr>
+            <w:r>
+              <w:rPr>
+                <w:lang w:bidi="fa-IR"/>
+              </w:rPr>
+              <w:t>0</w:t>
+            </w:r>
+          </w:p>
+        </w:tc>
+        <w:tc>
+          <w:tcPr>
+            <w:tcW w:w="791" w:type="dxa"/>
+          </w:tcPr>
+          <w:p>
+            <w:pPr>
+              <w:jc w:val="center"/>
+              <w:rPr>
                 <w:rtl/>
                 <w:lang w:bidi="fa-IR"/>
               </w:rPr>
@@ -2914,91 +2904,86 @@
             <w:pPr>
               <w:jc w:val="center"/>
               <w:rPr>
-                <w:rFonts w:hint="cs"/>
-                <w:rtl/>
-                <w:lang w:bidi="fa-IR"/>
-              </w:rPr>
-            </w:pPr>
-            <w:r>
-              <w:rPr>
-                <w:lang w:bidi="fa-IR"/>
-              </w:rPr>
-              <w:t>0</w:t>
-            </w:r>
-          </w:p>
-        </w:tc>
-        <w:tc>
-          <w:tcPr>
-            <w:tcW w:w="791" w:type="dxa"/>
-          </w:tcPr>
-          <w:p>
-            <w:pPr>
-              <w:jc w:val="center"/>
-              <w:rPr>
-                <w:rFonts w:hint="cs"/>
-                <w:rtl/>
-                <w:lang w:bidi="fa-IR"/>
-              </w:rPr>
-            </w:pPr>
-            <w:r>
-              <w:rPr>
-                <w:lang w:bidi="fa-IR"/>
-              </w:rPr>
-              <w:t>0</w:t>
-            </w:r>
-          </w:p>
-        </w:tc>
-        <w:tc>
-          <w:tcPr>
-            <w:tcW w:w="791" w:type="dxa"/>
-          </w:tcPr>
-          <w:p>
-            <w:pPr>
-              <w:jc w:val="center"/>
-              <w:rPr>
-                <w:rFonts w:hint="cs"/>
-                <w:rtl/>
-                <w:lang w:bidi="fa-IR"/>
-              </w:rPr>
-            </w:pPr>
-            <w:r>
-              <w:rPr>
-                <w:lang w:bidi="fa-IR"/>
-              </w:rPr>
-              <w:t>0</w:t>
-            </w:r>
-          </w:p>
-        </w:tc>
-        <w:tc>
-          <w:tcPr>
-            <w:tcW w:w="791" w:type="dxa"/>
-          </w:tcPr>
-          <w:p>
-            <w:pPr>
-              <w:jc w:val="center"/>
-              <w:rPr>
-                <w:rFonts w:hint="cs"/>
-                <w:rtl/>
-                <w:lang w:bidi="fa-IR"/>
-              </w:rPr>
-            </w:pPr>
-            <w:r>
-              <w:rPr>
-                <w:lang w:bidi="fa-IR"/>
-              </w:rPr>
-              <w:t>0</w:t>
-            </w:r>
-          </w:p>
-        </w:tc>
-        <w:tc>
-          <w:tcPr>
-            <w:tcW w:w="791" w:type="dxa"/>
-          </w:tcPr>
-          <w:p>
-            <w:pPr>
-              <w:jc w:val="center"/>
-              <w:rPr>
-                <w:rFonts w:hint="cs"/>
+                <w:rtl/>
+                <w:lang w:bidi="fa-IR"/>
+              </w:rPr>
+            </w:pPr>
+            <w:r>
+              <w:rPr>
+                <w:lang w:bidi="fa-IR"/>
+              </w:rPr>
+              <w:t>0</w:t>
+            </w:r>
+          </w:p>
+        </w:tc>
+        <w:tc>
+          <w:tcPr>
+            <w:tcW w:w="791" w:type="dxa"/>
+          </w:tcPr>
+          <w:p>
+            <w:pPr>
+              <w:jc w:val="center"/>
+              <w:rPr>
+                <w:rtl/>
+                <w:lang w:bidi="fa-IR"/>
+              </w:rPr>
+            </w:pPr>
+            <w:r>
+              <w:rPr>
+                <w:lang w:bidi="fa-IR"/>
+              </w:rPr>
+              <w:t>0</w:t>
+            </w:r>
+          </w:p>
+        </w:tc>
+        <w:tc>
+          <w:tcPr>
+            <w:tcW w:w="791" w:type="dxa"/>
+          </w:tcPr>
+          <w:p>
+            <w:pPr>
+              <w:jc w:val="center"/>
+              <w:rPr>
+                <w:rtl/>
+                <w:lang w:bidi="fa-IR"/>
+              </w:rPr>
+            </w:pPr>
+            <w:r>
+              <w:rPr>
+                <w:lang w:bidi="fa-IR"/>
+              </w:rPr>
+              <w:t>0</w:t>
+            </w:r>
+          </w:p>
+        </w:tc>
+        <w:tc>
+          <w:tcPr>
+            <w:tcW w:w="791" w:type="dxa"/>
+          </w:tcPr>
+          <w:p>
+            <w:pPr>
+              <w:jc w:val="center"/>
+              <w:rPr>
+                <w:rtl/>
+                <w:lang w:bidi="fa-IR"/>
+              </w:rPr>
+            </w:pPr>
+            <w:r>
+              <w:rPr>
+                <w:lang w:bidi="fa-IR"/>
+              </w:rPr>
+              <w:t>0</w:t>
+            </w:r>
+          </w:p>
+        </w:tc>
+        <w:tc>
+          <w:tcPr>
+            <w:tcW w:w="791" w:type="dxa"/>
+          </w:tcPr>
+          <w:p>
+            <w:pPr>
+              <w:jc w:val="center"/>
+              <w:rPr>
                 <w:rtl/>
                 <w:lang w:bidi="fa-IR"/>
               </w:rPr>
@@ -3040,7 +3025,6 @@
             <w:pPr>
               <w:jc w:val="center"/>
               <w:rPr>
-                <w:rFonts w:hint="cs"/>
                 <w:rtl/>
                 <w:lang w:bidi="fa-IR"/>
               </w:rPr>
@@ -3061,7 +3045,6 @@
             <w:pPr>
               <w:jc w:val="center"/>
               <w:rPr>
-                <w:rFonts w:hint="cs"/>
                 <w:rtl/>
                 <w:lang w:bidi="fa-IR"/>
               </w:rPr>
@@ -3082,28 +3065,26 @@
             <w:pPr>
               <w:jc w:val="center"/>
               <w:rPr>
-                <w:rFonts w:hint="cs"/>
-                <w:rtl/>
-                <w:lang w:bidi="fa-IR"/>
-              </w:rPr>
-            </w:pPr>
-            <w:r>
-              <w:rPr>
-                <w:lang w:bidi="fa-IR"/>
-              </w:rPr>
-              <w:t>0</w:t>
-            </w:r>
-          </w:p>
-        </w:tc>
-        <w:tc>
-          <w:tcPr>
-            <w:tcW w:w="791" w:type="dxa"/>
-          </w:tcPr>
-          <w:p>
-            <w:pPr>
-              <w:jc w:val="center"/>
-              <w:rPr>
-                <w:rFonts w:hint="cs"/>
+                <w:rtl/>
+                <w:lang w:bidi="fa-IR"/>
+              </w:rPr>
+            </w:pPr>
+            <w:r>
+              <w:rPr>
+                <w:lang w:bidi="fa-IR"/>
+              </w:rPr>
+              <w:t>0</w:t>
+            </w:r>
+          </w:p>
+        </w:tc>
+        <w:tc>
+          <w:tcPr>
+            <w:tcW w:w="791" w:type="dxa"/>
+          </w:tcPr>
+          <w:p>
+            <w:pPr>
+              <w:jc w:val="center"/>
+              <w:rPr>
                 <w:rtl/>
                 <w:lang w:bidi="fa-IR"/>
               </w:rPr>
@@ -3124,133 +3105,126 @@
             <w:pPr>
               <w:jc w:val="center"/>
               <w:rPr>
-                <w:rFonts w:hint="cs"/>
-                <w:rtl/>
-                <w:lang w:bidi="fa-IR"/>
-              </w:rPr>
-            </w:pPr>
-            <w:r>
-              <w:rPr>
-                <w:lang w:bidi="fa-IR"/>
-              </w:rPr>
-              <w:t>0</w:t>
-            </w:r>
-          </w:p>
-        </w:tc>
-        <w:tc>
-          <w:tcPr>
-            <w:tcW w:w="791" w:type="dxa"/>
-          </w:tcPr>
-          <w:p>
-            <w:pPr>
-              <w:jc w:val="center"/>
-              <w:rPr>
-                <w:rFonts w:hint="cs"/>
-                <w:rtl/>
-                <w:lang w:bidi="fa-IR"/>
-              </w:rPr>
-            </w:pPr>
-            <w:r>
-              <w:rPr>
-                <w:lang w:bidi="fa-IR"/>
-              </w:rPr>
-              <w:t>0</w:t>
-            </w:r>
-          </w:p>
-        </w:tc>
-        <w:tc>
-          <w:tcPr>
-            <w:tcW w:w="791" w:type="dxa"/>
-          </w:tcPr>
-          <w:p>
-            <w:pPr>
-              <w:jc w:val="center"/>
-              <w:rPr>
-                <w:rFonts w:hint="cs"/>
-                <w:rtl/>
-                <w:lang w:bidi="fa-IR"/>
-              </w:rPr>
-            </w:pPr>
-            <w:r>
-              <w:rPr>
-                <w:lang w:bidi="fa-IR"/>
-              </w:rPr>
-              <w:t>0</w:t>
-            </w:r>
-          </w:p>
-        </w:tc>
-        <w:tc>
-          <w:tcPr>
-            <w:tcW w:w="791" w:type="dxa"/>
-          </w:tcPr>
-          <w:p>
-            <w:pPr>
-              <w:jc w:val="center"/>
-              <w:rPr>
-                <w:rFonts w:hint="cs"/>
-                <w:rtl/>
-                <w:lang w:bidi="fa-IR"/>
-              </w:rPr>
-            </w:pPr>
-            <w:r>
-              <w:rPr>
-                <w:lang w:bidi="fa-IR"/>
-              </w:rPr>
-              <w:t>0</w:t>
-            </w:r>
-          </w:p>
-        </w:tc>
-        <w:tc>
-          <w:tcPr>
-            <w:tcW w:w="791" w:type="dxa"/>
-          </w:tcPr>
-          <w:p>
-            <w:pPr>
-              <w:jc w:val="center"/>
-              <w:rPr>
-                <w:rFonts w:hint="cs"/>
-                <w:rtl/>
-                <w:lang w:bidi="fa-IR"/>
-              </w:rPr>
-            </w:pPr>
-            <w:r>
-              <w:rPr>
-                <w:lang w:bidi="fa-IR"/>
-              </w:rPr>
-              <w:t>0</w:t>
-            </w:r>
-          </w:p>
-        </w:tc>
-        <w:tc>
-          <w:tcPr>
-            <w:tcW w:w="791" w:type="dxa"/>
-          </w:tcPr>
-          <w:p>
-            <w:pPr>
-              <w:jc w:val="center"/>
-              <w:rPr>
-                <w:rFonts w:hint="cs"/>
-                <w:rtl/>
-                <w:lang w:bidi="fa-IR"/>
-              </w:rPr>
-            </w:pPr>
-            <w:r>
-              <w:rPr>
-                <w:lang w:bidi="fa-IR"/>
-              </w:rPr>
-              <w:t>0</w:t>
-            </w:r>
-          </w:p>
-        </w:tc>
-        <w:tc>
-          <w:tcPr>
-            <w:tcW w:w="791" w:type="dxa"/>
-          </w:tcPr>
-          <w:p>
-            <w:pPr>
-              <w:jc w:val="center"/>
-              <w:rPr>
-                <w:rFonts w:hint="cs"/>
+                <w:rtl/>
+                <w:lang w:bidi="fa-IR"/>
+              </w:rPr>
+            </w:pPr>
+            <w:r>
+              <w:rPr>
+                <w:lang w:bidi="fa-IR"/>
+              </w:rPr>
+              <w:t>0</w:t>
+            </w:r>
+          </w:p>
+        </w:tc>
+        <w:tc>
+          <w:tcPr>
+            <w:tcW w:w="791" w:type="dxa"/>
+          </w:tcPr>
+          <w:p>
+            <w:pPr>
+              <w:jc w:val="center"/>
+              <w:rPr>
+                <w:rtl/>
+                <w:lang w:bidi="fa-IR"/>
+              </w:rPr>
+            </w:pPr>
+            <w:r>
+              <w:rPr>
+                <w:lang w:bidi="fa-IR"/>
+              </w:rPr>
+              <w:t>0</w:t>
+            </w:r>
+          </w:p>
+        </w:tc>
+        <w:tc>
+          <w:tcPr>
+            <w:tcW w:w="791" w:type="dxa"/>
+          </w:tcPr>
+          <w:p>
+            <w:pPr>
+              <w:jc w:val="center"/>
+              <w:rPr>
+                <w:rtl/>
+                <w:lang w:bidi="fa-IR"/>
+              </w:rPr>
+            </w:pPr>
+            <w:r>
+              <w:rPr>
+                <w:lang w:bidi="fa-IR"/>
+              </w:rPr>
+              <w:t>0</w:t>
+            </w:r>
+          </w:p>
+        </w:tc>
+        <w:tc>
+          <w:tcPr>
+            <w:tcW w:w="791" w:type="dxa"/>
+          </w:tcPr>
+          <w:p>
+            <w:pPr>
+              <w:jc w:val="center"/>
+              <w:rPr>
+                <w:rtl/>
+                <w:lang w:bidi="fa-IR"/>
+              </w:rPr>
+            </w:pPr>
+            <w:r>
+              <w:rPr>
+                <w:lang w:bidi="fa-IR"/>
+              </w:rPr>
+              <w:t>0</w:t>
+            </w:r>
+          </w:p>
+        </w:tc>
+        <w:tc>
+          <w:tcPr>
+            <w:tcW w:w="791" w:type="dxa"/>
+          </w:tcPr>
+          <w:p>
+            <w:pPr>
+              <w:jc w:val="center"/>
+              <w:rPr>
+                <w:rtl/>
+                <w:lang w:bidi="fa-IR"/>
+              </w:rPr>
+            </w:pPr>
+            <w:r>
+              <w:rPr>
+                <w:lang w:bidi="fa-IR"/>
+              </w:rPr>
+              <w:t>0</w:t>
+            </w:r>
+          </w:p>
+        </w:tc>
+        <w:tc>
+          <w:tcPr>
+            <w:tcW w:w="791" w:type="dxa"/>
+          </w:tcPr>
+          <w:p>
+            <w:pPr>
+              <w:jc w:val="center"/>
+              <w:rPr>
+                <w:rtl/>
+                <w:lang w:bidi="fa-IR"/>
+              </w:rPr>
+            </w:pPr>
+            <w:r>
+              <w:rPr>
+                <w:lang w:bidi="fa-IR"/>
+              </w:rPr>
+              <w:t>0</w:t>
+            </w:r>
+          </w:p>
+        </w:tc>
+        <w:tc>
+          <w:tcPr>
+            <w:tcW w:w="791" w:type="dxa"/>
+          </w:tcPr>
+          <w:p>
+            <w:pPr>
+              <w:jc w:val="center"/>
+              <w:rPr>
                 <w:rtl/>
                 <w:lang w:bidi="fa-IR"/>
               </w:rPr>
@@ -3269,7 +3243,6 @@
       <w:pPr>
         <w:jc w:val="center"/>
         <w:rPr>
-          <w:rFonts w:hint="cs"/>
           <w:rtl/>
           <w:lang w:bidi="fa-IR"/>
         </w:rPr>
@@ -3339,6 +3312,7 @@
       </w:pPr>
       <w:r>
         <w:rPr>
+          <w:noProof/>
           <w:rtl/>
           <w:lang w:bidi="fa-IR"/>
         </w:rPr>
@@ -3359,7 +3333,7 @@
                     <pic:cNvPicPr/>
                   </pic:nvPicPr>
                   <pic:blipFill>
-                    <a:blip r:embed="rId10"/>
+                    <a:blip r:embed="rId11"/>
                     <a:stretch>
                       <a:fillRect/>
                     </a:stretch>
@@ -4052,7 +4026,7 @@
                     <pic:cNvPicPr/>
                   </pic:nvPicPr>
                   <pic:blipFill>
-                    <a:blip r:embed="rId11"/>
+                    <a:blip r:embed="rId12"/>
                     <a:stretch>
                       <a:fillRect/>
                     </a:stretch>
@@ -4150,7 +4124,7 @@
                     <pic:cNvPicPr/>
                   </pic:nvPicPr>
                   <pic:blipFill>
-                    <a:blip r:embed="rId12"/>
+                    <a:blip r:embed="rId13"/>
                     <a:stretch>
                       <a:fillRect/>
                     </a:stretch>
@@ -4228,7 +4202,7 @@
                     <pic:cNvPicPr/>
                   </pic:nvPicPr>
                   <pic:blipFill>
-                    <a:blip r:embed="rId13"/>
+                    <a:blip r:embed="rId14"/>
                     <a:stretch>
                       <a:fillRect/>
                     </a:stretch>
@@ -4286,6 +4260,7 @@
       </w:pPr>
       <w:r>
         <w:rPr>
+          <w:noProof/>
           <w:rtl/>
           <w:lang w:bidi="fa-IR"/>
         </w:rPr>
@@ -4306,7 +4281,7 @@
                     <pic:cNvPicPr/>
                   </pic:nvPicPr>
                   <pic:blipFill>
-                    <a:blip r:embed="rId14"/>
+                    <a:blip r:embed="rId15"/>
                     <a:stretch>
                       <a:fillRect/>
                     </a:stretch>

</xml_diff>

<commit_message>
4 -> 4B ...
</commit_message>
<xml_diff>
--- a/Logi 09.02/HW4-9931053-ChamRun_Moini.docx
+++ b/Logi 09.02/HW4-9931053-ChamRun_Moini.docx
@@ -12727,7 +12727,22 @@
               <w:rPr>
                 <w:lang w:bidi="fa-IR"/>
               </w:rPr>
-              <w:t xml:space="preserve">  </w:t>
+              <w:t xml:space="preserve"> </w:t>
+            </w:r>
+            <m:oMath>
+              <m:r>
+                <w:rPr>
+                  <w:rFonts w:ascii="Cambria Math" w:hAnsi="Cambria Math"/>
+                  <w:lang w:bidi="fa-IR"/>
+                </w:rPr>
+                <m:t xml:space="preserve">⊕ </m:t>
+              </m:r>
+            </m:oMath>
+            <w:r>
+              <w:rPr>
+                <w:lang w:bidi="fa-IR"/>
+              </w:rPr>
+              <w:t xml:space="preserve"> </w:t>
             </w:r>
             <w:r>
               <w:rPr>
@@ -13280,6 +13295,61 @@
         <w:bidi/>
         <w:jc w:val="center"/>
         <w:rPr>
+          <w:rtl/>
+          <w:lang w:bidi="fa-IR"/>
+        </w:rPr>
+      </w:pPr>
+    </w:p>
+    <w:p>
+      <w:pPr>
+        <w:rPr>
+          <w:rtl/>
+          <w:lang w:bidi="fa-IR"/>
+        </w:rPr>
+      </w:pPr>
+      <w:r>
+        <w:rPr>
+          <w:rtl/>
+          <w:lang w:bidi="fa-IR"/>
+        </w:rPr>
+        <w:br w:type="page"/>
+      </w:r>
+    </w:p>
+    <w:p>
+      <w:pPr>
+        <w:bidi/>
+        <w:jc w:val="center"/>
+        <w:rPr>
+          <w:rtl/>
+          <w:lang w:bidi="fa-IR"/>
+        </w:rPr>
+      </w:pPr>
+      <w:r>
+        <w:rPr>
+          <w:rFonts w:hint="cs"/>
+          <w:rtl/>
+          <w:lang w:bidi="fa-IR"/>
+        </w:rPr>
+        <w:lastRenderedPageBreak/>
+        <w:t>ماکس‌ترم ۱۵ و ۳۱ :</w:t>
+      </w:r>
+    </w:p>
+    <w:p>
+      <w:pPr>
+        <w:bidi/>
+        <w:jc w:val="center"/>
+        <w:rPr>
+          <w:rtl/>
+          <w:lang w:bidi="fa-IR"/>
+        </w:rPr>
+      </w:pPr>
+    </w:p>
+    <w:p>
+      <w:pPr>
+        <w:bidi/>
+        <w:jc w:val="center"/>
+        <w:rPr>
+          <w:rFonts w:hint="cs"/>
           <w:rtl/>
           <w:lang w:bidi="fa-IR"/>
         </w:rPr>
@@ -17342,7 +17412,7 @@
   <w:style w:type="paragraph" w:default="1" w:styleId="Normal">
     <w:name w:val="Normal"/>
     <w:qFormat/>
-    <w:rsid w:val="00A04630"/>
+    <w:rsid w:val="002415D3"/>
   </w:style>
   <w:style w:type="character" w:default="1" w:styleId="DefaultParagraphFont">
     <w:name w:val="Default Paragraph Font"/>

</xml_diff>